<commit_message>
extraction of respiratory waveforms
</commit_message>
<xml_diff>
--- a/TranVuKhanh_22110349_W6.docx
+++ b/TranVuKhanh_22110349_W6.docx
@@ -111,6 +111,27 @@
       </w:hyperlink>
     </w:p>
     <w:p>
+      <w:pPr>
+        <w:rPr>
+          <w:lang w:val="vi-VN"/>
+        </w:rPr>
+      </w:pPr>
+      <w:r>
+        <w:rPr>
+          <w:lang w:val="vi-VN"/>
+        </w:rPr>
+        <w:t xml:space="preserve">Link Git: </w:t>
+      </w:r>
+      <w:hyperlink r:id="rId6" w:history="1">
+        <w:r>
+          <w:rPr>
+            <w:rStyle w:val="Hyperlink"/>
+          </w:rPr>
+          <w:t>https://github.com/VuKhah/AI-for-IoT/tree/main</w:t>
+        </w:r>
+      </w:hyperlink>
+    </w:p>
+    <w:p>
       <w:r>
         <w:t xml:space="preserve">Link khóa học: </w:t>
       </w:r>
@@ -129,7 +150,7 @@
       <w:r>
         <w:t xml:space="preserve">Link Notion Audio-course: </w:t>
       </w:r>
-      <w:hyperlink r:id="rId6" w:history="1">
+      <w:hyperlink r:id="rId7" w:history="1">
         <w:r>
           <w:rPr>
             <w:rStyle w:val="Hyperlink"/>
@@ -156,7 +177,7 @@
       <w:r>
         <w:t xml:space="preserve">Kho lưu: </w:t>
       </w:r>
-      <w:hyperlink r:id="rId7" w:history="1">
+      <w:hyperlink r:id="rId8" w:history="1">
         <w:r>
           <w:rPr>
             <w:rStyle w:val="Hyperlink"/>
@@ -662,7 +683,6 @@
   <w:style w:type="character" w:default="1" w:styleId="DefaultParagraphFont">
     <w:name w:val="Default Paragraph Font"/>
     <w:uiPriority w:val="1"/>
-    <w:semiHidden/>
     <w:unhideWhenUsed/>
   </w:style>
   <w:style w:type="table" w:default="1" w:styleId="TableNormal">

</xml_diff>